<commit_message>
Updated the Github_SSh Manual
</commit_message>
<xml_diff>
--- a/Homelabing/Manuals/Setting_Up_SSH_for_Git_on_Windows.docx
+++ b/Homelabing/Manuals/Setting_Up_SSH_for_Git_on_Windows.docx
@@ -146,15 +146,7 @@
           <w:szCs w:val="24"/>
           <w:lang w:val="en-ZW"/>
         </w:rPr>
-        <w:t>Prerequisites</w:t>
-      </w:r>
-      <w:r>
-        <w:rPr>
-          <w:sz w:val="24"/>
-          <w:szCs w:val="24"/>
-          <w:lang w:val="en-ZW"/>
-        </w:rPr>
-        <w:t>:</w:t>
+        <w:t>Prerequisites:</w:t>
       </w:r>
     </w:p>
     <w:p>
@@ -286,6 +278,7 @@
       <w:pPr>
         <w:pStyle w:val="ListParagraph"/>
         <w:rPr>
+          <w:rFonts w:ascii="Arial Nova Light" w:hAnsi="Arial Nova Light"/>
           <w:b/>
           <w:bCs/>
           <w:i/>
@@ -295,6 +288,7 @@
       </w:pPr>
       <w:r>
         <w:rPr>
+          <w:rFonts w:ascii="Arial Nova Light" w:hAnsi="Arial Nova Light"/>
           <w:b/>
           <w:bCs/>
           <w:i/>
@@ -356,27 +350,57 @@
     <w:p>
       <w:pPr>
         <w:pStyle w:val="ListParagraph"/>
+        <w:rPr>
+          <w:rFonts w:ascii="Arial Nova Light" w:hAnsi="Arial Nova Light"/>
+          <w:b/>
+          <w:bCs/>
+          <w:i/>
+          <w:iCs/>
+        </w:rPr>
       </w:pPr>
       <w:proofErr w:type="spellStart"/>
       <w:r>
+        <w:rPr>
+          <w:rFonts w:ascii="Arial Nova Light" w:hAnsi="Arial Nova Light"/>
+          <w:b/>
+          <w:bCs/>
+          <w:i/>
+          <w:iCs/>
+        </w:rPr>
         <w:t>ssh-keygen</w:t>
       </w:r>
       <w:proofErr w:type="spellEnd"/>
       <w:r>
-        <w:t xml:space="preserve"> -t ed25519 -C </w:t>
-      </w:r>
-      <w:r>
-        <w:t>„</w:t>
+        <w:rPr>
+          <w:rFonts w:ascii="Arial Nova Light" w:hAnsi="Arial Nova Light"/>
+          <w:b/>
+          <w:bCs/>
+          <w:i/>
+          <w:iCs/>
+        </w:rPr>
+        <w:t xml:space="preserve"> -t ed25519 -C „</w:t>
       </w:r>
       <w:hyperlink r:id="rId6" w:history="1">
         <w:r>
           <w:rPr>
             <w:rStyle w:val="Hyperlink"/>
+            <w:rFonts w:ascii="Arial Nova Light" w:hAnsi="Arial Nova Light"/>
+            <w:b/>
+            <w:bCs/>
+            <w:i/>
+            <w:iCs/>
           </w:rPr>
           <w:t>your_email@example.com</w:t>
         </w:r>
       </w:hyperlink>
       <w:r>
+        <w:rPr>
+          <w:rFonts w:ascii="Arial Nova Light" w:hAnsi="Arial Nova Light"/>
+          <w:b/>
+          <w:bCs/>
+          <w:i/>
+          <w:iCs/>
+        </w:rPr>
         <w:t>“</w:t>
       </w:r>
     </w:p>
@@ -413,27 +437,80 @@
         <w:rPr>
           <w:lang w:val="en-ZW"/>
         </w:rPr>
-        <w:t>If your system doesn’t support Ed25519, use RSA instead:</w:t>
+        <w:t>If your system doesn’t support Ed25519, use RSA instead</w:t>
+      </w:r>
+      <w:r>
+        <w:rPr>
+          <w:lang w:val="en-ZW"/>
+        </w:rPr>
+        <w:t xml:space="preserve"> </w:t>
+      </w:r>
+      <w:r>
+        <w:rPr>
+          <w:lang w:val="en-ZW"/>
+        </w:rPr>
+        <w:t>(Not recommended)</w:t>
+      </w:r>
+      <w:r>
+        <w:rPr>
+          <w:lang w:val="en-ZW"/>
+        </w:rPr>
+        <w:t>:</w:t>
       </w:r>
     </w:p>
     <w:p>
       <w:pPr>
         <w:ind w:left="12" w:firstLine="708"/>
+        <w:rPr>
+          <w:rFonts w:ascii="Arial Nova Light" w:hAnsi="Arial Nova Light"/>
+          <w:b/>
+          <w:bCs/>
+          <w:i/>
+          <w:iCs/>
+        </w:rPr>
       </w:pPr>
       <w:proofErr w:type="spellStart"/>
       <w:r>
+        <w:rPr>
+          <w:rFonts w:ascii="Arial Nova Light" w:hAnsi="Arial Nova Light"/>
+          <w:b/>
+          <w:bCs/>
+          <w:i/>
+          <w:iCs/>
+        </w:rPr>
         <w:t>ssh-keygen</w:t>
       </w:r>
       <w:proofErr w:type="spellEnd"/>
       <w:r>
+        <w:rPr>
+          <w:rFonts w:ascii="Arial Nova Light" w:hAnsi="Arial Nova Light"/>
+          <w:b/>
+          <w:bCs/>
+          <w:i/>
+          <w:iCs/>
+        </w:rPr>
         <w:t xml:space="preserve"> -t </w:t>
       </w:r>
       <w:proofErr w:type="spellStart"/>
       <w:r>
+        <w:rPr>
+          <w:rFonts w:ascii="Arial Nova Light" w:hAnsi="Arial Nova Light"/>
+          <w:b/>
+          <w:bCs/>
+          <w:i/>
+          <w:iCs/>
+        </w:rPr>
         <w:t>rsa</w:t>
       </w:r>
       <w:proofErr w:type="spellEnd"/>
       <w:r>
+        <w:rPr>
+          <w:rFonts w:ascii="Arial Nova Light" w:hAnsi="Arial Nova Light"/>
+          <w:b/>
+          <w:bCs/>
+          <w:i/>
+          <w:iCs/>
+        </w:rPr>
         <w:t xml:space="preserve"> -b 4096 -C "your_email@example.com"</w:t>
       </w:r>
     </w:p>
@@ -497,6 +574,476 @@
           <w:lang w:val="en-ZW"/>
         </w:rPr>
       </w:pPr>
+      <w:r>
+        <w:rPr>
+          <w:lang w:val="en-ZW"/>
+        </w:rPr>
+        <w:t>Step 3: Start the SSH Agent</w:t>
+      </w:r>
+    </w:p>
+    <w:p>
+      <w:pPr>
+        <w:pStyle w:val="ListParagraph"/>
+        <w:numPr>
+          <w:ilvl w:val="0"/>
+          <w:numId w:val="7"/>
+        </w:numPr>
+        <w:rPr>
+          <w:lang w:val="en-ZW"/>
+        </w:rPr>
+      </w:pPr>
+      <w:r>
+        <w:rPr>
+          <w:lang w:val="en-ZW"/>
+        </w:rPr>
+        <w:t>Run:</w:t>
+      </w:r>
+    </w:p>
+    <w:p>
+      <w:pPr>
+        <w:pStyle w:val="ListParagraph"/>
+        <w:rPr>
+          <w:rFonts w:ascii="Arial Nova Light" w:hAnsi="Arial Nova Light"/>
+          <w:b/>
+          <w:bCs/>
+          <w:i/>
+          <w:iCs/>
+          <w:lang w:val="en-ZW"/>
+        </w:rPr>
+      </w:pPr>
+      <w:r>
+        <w:rPr>
+          <w:rFonts w:ascii="Arial Nova Light" w:hAnsi="Arial Nova Light"/>
+          <w:b/>
+          <w:bCs/>
+          <w:i/>
+          <w:iCs/>
+          <w:lang w:val="en-ZW"/>
+        </w:rPr>
+        <w:t>eval "$(ssh-agent -s)"</w:t>
+      </w:r>
+    </w:p>
+    <w:p>
+      <w:pPr>
+        <w:pStyle w:val="ListParagraph"/>
+        <w:numPr>
+          <w:ilvl w:val="0"/>
+          <w:numId w:val="7"/>
+        </w:numPr>
+        <w:rPr>
+          <w:lang w:val="en-ZW"/>
+        </w:rPr>
+      </w:pPr>
+      <w:r>
+        <w:rPr>
+          <w:lang w:val="en-ZW"/>
+        </w:rPr>
+        <w:t>Add your SSH key:</w:t>
+      </w:r>
+    </w:p>
+    <w:p>
+      <w:pPr>
+        <w:pStyle w:val="ListParagraph"/>
+        <w:rPr>
+          <w:rFonts w:ascii="Arial Nova Light" w:hAnsi="Arial Nova Light"/>
+          <w:b/>
+          <w:bCs/>
+          <w:i/>
+          <w:iCs/>
+          <w:lang w:val="en-ZW"/>
+        </w:rPr>
+      </w:pPr>
+      <w:r>
+        <w:rPr>
+          <w:rFonts w:ascii="Arial Nova Light" w:hAnsi="Arial Nova Light"/>
+          <w:b/>
+          <w:bCs/>
+          <w:i/>
+          <w:iCs/>
+          <w:lang w:val="en-ZW"/>
+        </w:rPr>
+        <w:t>ssh-add ~/.ssh/id_ed25519</w:t>
+      </w:r>
+    </w:p>
+    <w:p>
+      <w:pPr>
+        <w:pStyle w:val="ListParagraph"/>
+        <w:rPr>
+          <w:lang w:val="en-ZW"/>
+        </w:rPr>
+      </w:pPr>
+    </w:p>
+    <w:p>
+      <w:pPr>
+        <w:rPr>
+          <w:lang w:val="en-ZW"/>
+        </w:rPr>
+      </w:pPr>
+      <w:r>
+        <w:rPr>
+          <w:lang w:val="en-ZW"/>
+        </w:rPr>
+        <w:lastRenderedPageBreak/>
+        <w:t>Step 4: Add Your Public Key to GitHub/GitLab/Bitbucket</w:t>
+      </w:r>
+    </w:p>
+    <w:p>
+      <w:pPr>
+        <w:pStyle w:val="ListParagraph"/>
+        <w:numPr>
+          <w:ilvl w:val="0"/>
+          <w:numId w:val="8"/>
+        </w:numPr>
+        <w:rPr>
+          <w:lang w:val="en-ZW"/>
+        </w:rPr>
+      </w:pPr>
+      <w:r>
+        <w:rPr>
+          <w:lang w:val="en-ZW"/>
+        </w:rPr>
+        <w:t>Copy your public key to the clipboard:</w:t>
+      </w:r>
+    </w:p>
+    <w:p>
+      <w:pPr>
+        <w:pStyle w:val="ListParagraph"/>
+        <w:rPr>
+          <w:rFonts w:ascii="Arial Nova Light" w:hAnsi="Arial Nova Light"/>
+          <w:b/>
+          <w:bCs/>
+          <w:i/>
+          <w:iCs/>
+          <w:lang w:val="en-ZW"/>
+        </w:rPr>
+      </w:pPr>
+      <w:r>
+        <w:rPr>
+          <w:rFonts w:ascii="Arial Nova Light" w:hAnsi="Arial Nova Light"/>
+          <w:b/>
+          <w:bCs/>
+          <w:i/>
+          <w:iCs/>
+          <w:lang w:val="en-ZW"/>
+        </w:rPr>
+        <w:t>clip &lt; ~/.ssh/id_ed25519.pub</w:t>
+      </w:r>
+    </w:p>
+    <w:p>
+      <w:pPr>
+        <w:pStyle w:val="ListParagraph"/>
+        <w:rPr>
+          <w:lang w:val="en-ZW"/>
+        </w:rPr>
+      </w:pPr>
+      <w:r>
+        <w:rPr>
+          <w:lang w:val="en-ZW"/>
+        </w:rPr>
+        <w:t>(This copies the key on Windows.)</w:t>
+      </w:r>
+    </w:p>
+    <w:p>
+      <w:pPr>
+        <w:pStyle w:val="ListParagraph"/>
+        <w:numPr>
+          <w:ilvl w:val="0"/>
+          <w:numId w:val="8"/>
+        </w:numPr>
+        <w:rPr>
+          <w:lang w:val="en-ZW"/>
+        </w:rPr>
+      </w:pPr>
+      <w:r>
+        <w:rPr>
+          <w:lang w:val="en-ZW"/>
+        </w:rPr>
+        <w:t>Go to your Git hosting provider → Settings → SSH and GPG keys.</w:t>
+      </w:r>
+    </w:p>
+    <w:p>
+      <w:pPr>
+        <w:pStyle w:val="ListParagraph"/>
+        <w:numPr>
+          <w:ilvl w:val="0"/>
+          <w:numId w:val="8"/>
+        </w:numPr>
+        <w:rPr>
+          <w:lang w:val="en-ZW"/>
+        </w:rPr>
+      </w:pPr>
+      <w:r>
+        <w:rPr>
+          <w:lang w:val="en-ZW"/>
+        </w:rPr>
+        <w:t>Add a new SSH key, paste the copied key, and save.</w:t>
+      </w:r>
+    </w:p>
+    <w:p>
+      <w:pPr>
+        <w:rPr>
+          <w:lang w:val="en-ZW"/>
+        </w:rPr>
+      </w:pPr>
+    </w:p>
+    <w:p>
+      <w:pPr>
+        <w:rPr>
+          <w:lang w:val="en-ZW"/>
+        </w:rPr>
+      </w:pPr>
+      <w:r>
+        <w:rPr>
+          <w:lang w:val="en-ZW"/>
+        </w:rPr>
+        <w:t xml:space="preserve">Step 5: </w:t>
+      </w:r>
+      <w:r>
+        <w:rPr>
+          <w:lang w:val="en-ZW"/>
+        </w:rPr>
+        <w:t>Test the Connection</w:t>
+      </w:r>
+    </w:p>
+    <w:p>
+      <w:pPr>
+        <w:rPr>
+          <w:lang w:val="en-ZW"/>
+        </w:rPr>
+      </w:pPr>
+      <w:r>
+        <w:rPr>
+          <w:lang w:val="en-ZW"/>
+        </w:rPr>
+        <w:t>Run:</w:t>
+      </w:r>
+    </w:p>
+    <w:p>
+      <w:pPr>
+        <w:rPr>
+          <w:rFonts w:ascii="Arial Nova Light" w:hAnsi="Arial Nova Light"/>
+          <w:b/>
+          <w:bCs/>
+          <w:i/>
+          <w:iCs/>
+          <w:lang w:val="en-ZW"/>
+        </w:rPr>
+      </w:pPr>
+      <w:r>
+        <w:rPr>
+          <w:rFonts w:ascii="Arial Nova Light" w:hAnsi="Arial Nova Light"/>
+          <w:b/>
+          <w:bCs/>
+          <w:i/>
+          <w:iCs/>
+          <w:lang w:val="en-ZW"/>
+        </w:rPr>
+        <w:t xml:space="preserve">ssh -T </w:t>
+      </w:r>
+      <w:hyperlink r:id="rId7" w:history="1">
+        <w:r>
+          <w:rPr>
+            <w:rStyle w:val="Hyperlink"/>
+            <w:rFonts w:ascii="Arial Nova Light" w:hAnsi="Arial Nova Light"/>
+            <w:b/>
+            <w:bCs/>
+            <w:i/>
+            <w:iCs/>
+            <w:lang w:val="en-ZW"/>
+          </w:rPr>
+          <w:t>git@github.com</w:t>
+        </w:r>
+      </w:hyperlink>
+    </w:p>
+    <w:p>
+      <w:pPr>
+        <w:rPr>
+          <w:lang w:val="en-ZW"/>
+        </w:rPr>
+      </w:pPr>
+      <w:r>
+        <w:rPr>
+          <w:lang w:val="en-ZW"/>
+        </w:rPr>
+        <w:t>You should see a message like:</w:t>
+      </w:r>
+      <w:r>
+        <w:rPr>
+          <w:lang w:val="en-ZW"/>
+        </w:rPr>
+        <w:br/>
+      </w:r>
+      <w:r>
+        <w:rPr>
+          <w:lang w:val="en-ZW"/>
+        </w:rPr>
+        <w:t>Hi username! You've successfully authenticated.</w:t>
+      </w:r>
+    </w:p>
+    <w:p>
+      <w:pPr>
+        <w:rPr>
+          <w:lang w:val="en-ZW"/>
+        </w:rPr>
+      </w:pPr>
+    </w:p>
+    <w:p>
+      <w:pPr>
+        <w:rPr>
+          <w:lang w:val="en-ZW"/>
+        </w:rPr>
+      </w:pPr>
+      <w:r>
+        <w:rPr>
+          <w:lang w:val="en-ZW"/>
+        </w:rPr>
+        <w:t>Step 6: Use SSH URLs When Cloning</w:t>
+      </w:r>
+    </w:p>
+    <w:p>
+      <w:pPr>
+        <w:rPr>
+          <w:lang w:val="en-ZW"/>
+        </w:rPr>
+      </w:pPr>
+      <w:r>
+        <w:rPr>
+          <w:lang w:val="en-ZW"/>
+        </w:rPr>
+        <w:t>When cloning repositories, always use the SSH URL:</w:t>
+      </w:r>
+      <w:r>
+        <w:rPr>
+          <w:lang w:val="en-ZW"/>
+        </w:rPr>
+        <w:br/>
+      </w:r>
+      <w:r>
+        <w:rPr>
+          <w:rFonts w:ascii="Arial Nova Light" w:hAnsi="Arial Nova Light"/>
+          <w:b/>
+          <w:bCs/>
+          <w:i/>
+          <w:iCs/>
+          <w:lang w:val="en-ZW"/>
+        </w:rPr>
+        <w:t xml:space="preserve">git clone </w:t>
+      </w:r>
+      <w:hyperlink r:id="rId8" w:history="1">
+        <w:r>
+          <w:rPr>
+            <w:rStyle w:val="Hyperlink"/>
+            <w:rFonts w:ascii="Arial Nova Light" w:hAnsi="Arial Nova Light"/>
+            <w:b/>
+            <w:bCs/>
+            <w:i/>
+            <w:iCs/>
+            <w:lang w:val="en-ZW"/>
+          </w:rPr>
+          <w:t>git@github.com:username/repo.git</w:t>
+        </w:r>
+      </w:hyperlink>
+      <w:r>
+        <w:rPr>
+          <w:lang w:val="en-ZW"/>
+        </w:rPr>
+        <w:br/>
+      </w:r>
+      <w:r>
+        <w:rPr>
+          <w:lang w:val="en-ZW"/>
+        </w:rPr>
+        <w:t>instead of the HTTPS version.</w:t>
+      </w:r>
+    </w:p>
+    <w:p>
+      <w:pPr>
+        <w:rPr>
+          <w:lang w:val="en-ZW"/>
+        </w:rPr>
+      </w:pPr>
+    </w:p>
+    <w:p>
+      <w:pPr>
+        <w:rPr>
+          <w:lang w:val="en-ZW"/>
+        </w:rPr>
+      </w:pPr>
+    </w:p>
+    <w:p>
+      <w:pPr>
+        <w:rPr>
+          <w:lang w:val="en-ZW"/>
+        </w:rPr>
+      </w:pPr>
+      <w:proofErr w:type="spellStart"/>
+      <w:r>
+        <w:rPr>
+          <w:lang w:val="en-ZW"/>
+        </w:rPr>
+        <w:t>Erweiterung</w:t>
+      </w:r>
+      <w:proofErr w:type="spellEnd"/>
+      <w:r>
+        <w:rPr>
+          <w:lang w:val="en-ZW"/>
+        </w:rPr>
+        <w:t>:</w:t>
+      </w:r>
+    </w:p>
+    <w:p>
+      <w:pPr>
+        <w:rPr>
+          <w:lang w:val="en-ZW"/>
+        </w:rPr>
+      </w:pPr>
+      <w:r>
+        <w:rPr>
+          <w:lang w:val="en-ZW"/>
+        </w:rPr>
+        <w:t xml:space="preserve">Now that we know how to manually setup ssh for </w:t>
+      </w:r>
+      <w:proofErr w:type="spellStart"/>
+      <w:r>
+        <w:rPr>
+          <w:lang w:val="en-ZW"/>
+        </w:rPr>
+        <w:t>github</w:t>
+      </w:r>
+      <w:proofErr w:type="spellEnd"/>
+      <w:r>
+        <w:rPr>
+          <w:lang w:val="en-ZW"/>
+        </w:rPr>
+        <w:t>, let’s try automating the entire process</w:t>
+      </w:r>
+    </w:p>
+    <w:p>
+      <w:pPr>
+        <w:rPr>
+          <w:lang w:val="en-ZW"/>
+        </w:rPr>
+      </w:pPr>
+    </w:p>
+    <w:p>
+      <w:pPr>
+        <w:rPr>
+          <w:lang w:val="en-ZW"/>
+        </w:rPr>
+      </w:pPr>
+    </w:p>
+    <w:p>
+      <w:pPr>
+        <w:rPr>
+          <w:lang w:val="en-ZW"/>
+        </w:rPr>
+      </w:pPr>
+      <w:r>
+        <w:rPr>
+          <w:lang w:val="en-ZW"/>
+        </w:rPr>
+        <w:t>Author: Priviledge Zvidzai</w:t>
+      </w:r>
     </w:p>
     <w:sectPr>
       <w:pgSz w:w="11906" w:h="16838"/>
@@ -626,7 +1173,7 @@
   <w:abstractNum w:abstractNumId="1" w15:restartNumberingAfterBreak="0">
     <w:nsid w:val="0BBA0362"/>
     <w:multiLevelType w:val="hybridMultilevel"/>
-    <w:tmpl w:val="481A62B6"/>
+    <w:tmpl w:val="A82C1404"/>
     <w:lvl w:ilvl="0" w:tplc="0407000F">
       <w:start w:val="1"/>
       <w:numFmt w:val="decimal"/>
@@ -936,6 +1483,178 @@
     </w:lvl>
   </w:abstractNum>
   <w:abstractNum w:abstractNumId="4" w15:restartNumberingAfterBreak="0">
+    <w:nsid w:val="30847CCD"/>
+    <w:multiLevelType w:val="hybridMultilevel"/>
+    <w:tmpl w:val="B8448682"/>
+    <w:lvl w:ilvl="0" w:tplc="FFFFFFFF">
+      <w:start w:val="1"/>
+      <w:numFmt w:val="decimal"/>
+      <w:lvlText w:val="%1."/>
+      <w:lvlJc w:val="left"/>
+      <w:pPr>
+        <w:ind w:left="720" w:hanging="360"/>
+      </w:pPr>
+    </w:lvl>
+    <w:lvl w:ilvl="1" w:tplc="FFFFFFFF" w:tentative="1">
+      <w:start w:val="1"/>
+      <w:numFmt w:val="lowerLetter"/>
+      <w:lvlText w:val="%2."/>
+      <w:lvlJc w:val="left"/>
+      <w:pPr>
+        <w:ind w:left="1440" w:hanging="360"/>
+      </w:pPr>
+    </w:lvl>
+    <w:lvl w:ilvl="2" w:tplc="FFFFFFFF" w:tentative="1">
+      <w:start w:val="1"/>
+      <w:numFmt w:val="lowerRoman"/>
+      <w:lvlText w:val="%3."/>
+      <w:lvlJc w:val="right"/>
+      <w:pPr>
+        <w:ind w:left="2160" w:hanging="180"/>
+      </w:pPr>
+    </w:lvl>
+    <w:lvl w:ilvl="3" w:tplc="FFFFFFFF" w:tentative="1">
+      <w:start w:val="1"/>
+      <w:numFmt w:val="decimal"/>
+      <w:lvlText w:val="%4."/>
+      <w:lvlJc w:val="left"/>
+      <w:pPr>
+        <w:ind w:left="2880" w:hanging="360"/>
+      </w:pPr>
+    </w:lvl>
+    <w:lvl w:ilvl="4" w:tplc="FFFFFFFF" w:tentative="1">
+      <w:start w:val="1"/>
+      <w:numFmt w:val="lowerLetter"/>
+      <w:lvlText w:val="%5."/>
+      <w:lvlJc w:val="left"/>
+      <w:pPr>
+        <w:ind w:left="3600" w:hanging="360"/>
+      </w:pPr>
+    </w:lvl>
+    <w:lvl w:ilvl="5" w:tplc="FFFFFFFF" w:tentative="1">
+      <w:start w:val="1"/>
+      <w:numFmt w:val="lowerRoman"/>
+      <w:lvlText w:val="%6."/>
+      <w:lvlJc w:val="right"/>
+      <w:pPr>
+        <w:ind w:left="4320" w:hanging="180"/>
+      </w:pPr>
+    </w:lvl>
+    <w:lvl w:ilvl="6" w:tplc="FFFFFFFF" w:tentative="1">
+      <w:start w:val="1"/>
+      <w:numFmt w:val="decimal"/>
+      <w:lvlText w:val="%7."/>
+      <w:lvlJc w:val="left"/>
+      <w:pPr>
+        <w:ind w:left="5040" w:hanging="360"/>
+      </w:pPr>
+    </w:lvl>
+    <w:lvl w:ilvl="7" w:tplc="FFFFFFFF" w:tentative="1">
+      <w:start w:val="1"/>
+      <w:numFmt w:val="lowerLetter"/>
+      <w:lvlText w:val="%8."/>
+      <w:lvlJc w:val="left"/>
+      <w:pPr>
+        <w:ind w:left="5760" w:hanging="360"/>
+      </w:pPr>
+    </w:lvl>
+    <w:lvl w:ilvl="8" w:tplc="FFFFFFFF" w:tentative="1">
+      <w:start w:val="1"/>
+      <w:numFmt w:val="lowerRoman"/>
+      <w:lvlText w:val="%9."/>
+      <w:lvlJc w:val="right"/>
+      <w:pPr>
+        <w:ind w:left="6480" w:hanging="180"/>
+      </w:pPr>
+    </w:lvl>
+  </w:abstractNum>
+  <w:abstractNum w:abstractNumId="5" w15:restartNumberingAfterBreak="0">
+    <w:nsid w:val="475E124E"/>
+    <w:multiLevelType w:val="hybridMultilevel"/>
+    <w:tmpl w:val="B8448682"/>
+    <w:lvl w:ilvl="0" w:tplc="FFFFFFFF">
+      <w:start w:val="1"/>
+      <w:numFmt w:val="decimal"/>
+      <w:lvlText w:val="%1."/>
+      <w:lvlJc w:val="left"/>
+      <w:pPr>
+        <w:ind w:left="720" w:hanging="360"/>
+      </w:pPr>
+    </w:lvl>
+    <w:lvl w:ilvl="1" w:tplc="FFFFFFFF" w:tentative="1">
+      <w:start w:val="1"/>
+      <w:numFmt w:val="lowerLetter"/>
+      <w:lvlText w:val="%2."/>
+      <w:lvlJc w:val="left"/>
+      <w:pPr>
+        <w:ind w:left="1440" w:hanging="360"/>
+      </w:pPr>
+    </w:lvl>
+    <w:lvl w:ilvl="2" w:tplc="FFFFFFFF" w:tentative="1">
+      <w:start w:val="1"/>
+      <w:numFmt w:val="lowerRoman"/>
+      <w:lvlText w:val="%3."/>
+      <w:lvlJc w:val="right"/>
+      <w:pPr>
+        <w:ind w:left="2160" w:hanging="180"/>
+      </w:pPr>
+    </w:lvl>
+    <w:lvl w:ilvl="3" w:tplc="FFFFFFFF" w:tentative="1">
+      <w:start w:val="1"/>
+      <w:numFmt w:val="decimal"/>
+      <w:lvlText w:val="%4."/>
+      <w:lvlJc w:val="left"/>
+      <w:pPr>
+        <w:ind w:left="2880" w:hanging="360"/>
+      </w:pPr>
+    </w:lvl>
+    <w:lvl w:ilvl="4" w:tplc="FFFFFFFF" w:tentative="1">
+      <w:start w:val="1"/>
+      <w:numFmt w:val="lowerLetter"/>
+      <w:lvlText w:val="%5."/>
+      <w:lvlJc w:val="left"/>
+      <w:pPr>
+        <w:ind w:left="3600" w:hanging="360"/>
+      </w:pPr>
+    </w:lvl>
+    <w:lvl w:ilvl="5" w:tplc="FFFFFFFF" w:tentative="1">
+      <w:start w:val="1"/>
+      <w:numFmt w:val="lowerRoman"/>
+      <w:lvlText w:val="%6."/>
+      <w:lvlJc w:val="right"/>
+      <w:pPr>
+        <w:ind w:left="4320" w:hanging="180"/>
+      </w:pPr>
+    </w:lvl>
+    <w:lvl w:ilvl="6" w:tplc="FFFFFFFF" w:tentative="1">
+      <w:start w:val="1"/>
+      <w:numFmt w:val="decimal"/>
+      <w:lvlText w:val="%7."/>
+      <w:lvlJc w:val="left"/>
+      <w:pPr>
+        <w:ind w:left="5040" w:hanging="360"/>
+      </w:pPr>
+    </w:lvl>
+    <w:lvl w:ilvl="7" w:tplc="FFFFFFFF" w:tentative="1">
+      <w:start w:val="1"/>
+      <w:numFmt w:val="lowerLetter"/>
+      <w:lvlText w:val="%8."/>
+      <w:lvlJc w:val="left"/>
+      <w:pPr>
+        <w:ind w:left="5760" w:hanging="360"/>
+      </w:pPr>
+    </w:lvl>
+    <w:lvl w:ilvl="8" w:tplc="FFFFFFFF" w:tentative="1">
+      <w:start w:val="1"/>
+      <w:numFmt w:val="lowerRoman"/>
+      <w:lvlText w:val="%9."/>
+      <w:lvlJc w:val="right"/>
+      <w:pPr>
+        <w:ind w:left="6480" w:hanging="180"/>
+      </w:pPr>
+    </w:lvl>
+  </w:abstractNum>
+  <w:abstractNum w:abstractNumId="6" w15:restartNumberingAfterBreak="0">
     <w:nsid w:val="5BB748B9"/>
     <w:multiLevelType w:val="hybridMultilevel"/>
     <w:tmpl w:val="481A62B6"/>
@@ -1021,7 +1740,7 @@
       </w:pPr>
     </w:lvl>
   </w:abstractNum>
-  <w:abstractNum w:abstractNumId="5" w15:restartNumberingAfterBreak="0">
+  <w:abstractNum w:abstractNumId="7" w15:restartNumberingAfterBreak="0">
     <w:nsid w:val="7D196A9F"/>
     <w:multiLevelType w:val="hybridMultilevel"/>
     <w:tmpl w:val="332EC3B4"/>
@@ -1138,19 +1857,25 @@
     <w:abstractNumId w:val="3"/>
   </w:num>
   <w:num w:numId="2" w16cid:durableId="1571695364">
-    <w:abstractNumId w:val="5"/>
+    <w:abstractNumId w:val="7"/>
   </w:num>
   <w:num w:numId="3" w16cid:durableId="1922326440">
     <w:abstractNumId w:val="1"/>
   </w:num>
   <w:num w:numId="4" w16cid:durableId="336154495">
-    <w:abstractNumId w:val="4"/>
+    <w:abstractNumId w:val="6"/>
   </w:num>
   <w:num w:numId="5" w16cid:durableId="1500655643">
     <w:abstractNumId w:val="2"/>
   </w:num>
   <w:num w:numId="6" w16cid:durableId="1548831838">
     <w:abstractNumId w:val="0"/>
+  </w:num>
+  <w:num w:numId="7" w16cid:durableId="673727957">
+    <w:abstractNumId w:val="4"/>
+  </w:num>
+  <w:num w:numId="8" w16cid:durableId="1653296186">
+    <w:abstractNumId w:val="5"/>
   </w:num>
 </w:numbering>
 </file>

</xml_diff>